<commit_message>
Added Mod7 folder and assignment 1
</commit_message>
<xml_diff>
--- a/module-6/assignment-1.docx
+++ b/module-6/assignment-1.docx
@@ -33,7 +33,13 @@
     </w:p>
     <w:p>
       <w:r>
-        <w:t>Chief Architect Davia Ashman noticed a concerning trend in the Blackboard Learn codebase. As the number of lines of code increased, the number of code commits, which reflects how frequently developers make changes, began to decrease. This was a sign that the system was becoming more complicated and harder to manage.</w:t>
+        <w:t>Chief Architect Davi</w:t>
+      </w:r>
+      <w:r>
+        <w:t>d</w:t>
+      </w:r>
+      <w:r>
+        <w:t xml:space="preserve"> Ashman noticed a concerning trend in the Blackboard Learn codebase. As the number of lines of code increased, the number of code commits, which reflects how frequently developers make changes, began to decrease. This was a sign that the system was becoming more complicated and harder to manage.</w:t>
       </w:r>
     </w:p>
     <w:p>

</xml_diff>